<commit_message>
Edit UCD and Use case diagram // not finalize
</commit_message>
<xml_diff>
--- a/Project/Use Case Description/Confirm order.docx
+++ b/Project/Use Case Description/Confirm order.docx
@@ -547,8 +547,6 @@
               </w:rPr>
               <w:t xml:space="preserve"> requesting order.</w:t>
             </w:r>
-            <w:bookmarkStart w:id="0" w:name="_GoBack"/>
-            <w:bookmarkEnd w:id="0"/>
           </w:p>
         </w:tc>
       </w:tr>
@@ -727,13 +725,25 @@
           </w:tcPr>
           <w:p>
             <w:pPr>
-              <w:jc w:val="center"/>
-              <w:rPr>
-                <w:rFonts w:asciiTheme="majorHAnsi" w:hAnsiTheme="majorHAnsi" w:cstheme="majorHAnsi"/>
-                <w:sz w:val="24"/>
-                <w:szCs w:val="24"/>
-              </w:rPr>
-            </w:pPr>
+              <w:pStyle w:val="a4"/>
+              <w:numPr>
+                <w:ilvl w:val="0"/>
+                <w:numId w:val="2"/>
+              </w:numPr>
+              <w:rPr>
+                <w:rFonts w:asciiTheme="majorHAnsi" w:hAnsiTheme="majorHAnsi" w:cstheme="majorHAnsi"/>
+                <w:sz w:val="24"/>
+                <w:szCs w:val="24"/>
+              </w:rPr>
+            </w:pPr>
+            <w:r>
+              <w:rPr>
+                <w:rFonts w:asciiTheme="majorHAnsi" w:hAnsiTheme="majorHAnsi" w:cstheme="majorHAnsi"/>
+                <w:sz w:val="24"/>
+                <w:szCs w:val="24"/>
+              </w:rPr>
+              <w:t>Select confirm order in requesting order.</w:t>
+            </w:r>
           </w:p>
         </w:tc>
         <w:tc>
@@ -743,13 +753,43 @@
           </w:tcPr>
           <w:p>
             <w:pPr>
-              <w:jc w:val="center"/>
-              <w:rPr>
-                <w:rFonts w:asciiTheme="majorHAnsi" w:hAnsiTheme="majorHAnsi" w:cstheme="majorHAnsi"/>
-                <w:sz w:val="24"/>
-                <w:szCs w:val="24"/>
-              </w:rPr>
-            </w:pPr>
+              <w:rPr>
+                <w:rFonts w:asciiTheme="majorHAnsi" w:hAnsiTheme="majorHAnsi" w:cstheme="majorHAnsi"/>
+                <w:sz w:val="24"/>
+                <w:szCs w:val="24"/>
+              </w:rPr>
+            </w:pPr>
+          </w:p>
+          <w:p>
+            <w:pPr>
+              <w:rPr>
+                <w:rFonts w:asciiTheme="majorHAnsi" w:hAnsiTheme="majorHAnsi" w:cstheme="majorHAnsi"/>
+                <w:sz w:val="24"/>
+                <w:szCs w:val="24"/>
+              </w:rPr>
+            </w:pPr>
+          </w:p>
+          <w:p>
+            <w:pPr>
+              <w:pStyle w:val="a4"/>
+              <w:numPr>
+                <w:ilvl w:val="0"/>
+                <w:numId w:val="2"/>
+              </w:numPr>
+              <w:rPr>
+                <w:rFonts w:asciiTheme="majorHAnsi" w:hAnsiTheme="majorHAnsi" w:cstheme="majorHAnsi"/>
+                <w:sz w:val="24"/>
+                <w:szCs w:val="24"/>
+              </w:rPr>
+            </w:pPr>
+            <w:r>
+              <w:rPr>
+                <w:rFonts w:asciiTheme="majorHAnsi" w:hAnsiTheme="majorHAnsi" w:cstheme="majorHAnsi"/>
+                <w:sz w:val="24"/>
+                <w:szCs w:val="24"/>
+              </w:rPr>
+              <w:t>System send the confirmation data to cashier.</w:t>
+            </w:r>
           </w:p>
         </w:tc>
       </w:tr>
@@ -785,13 +825,187 @@
           </w:tcPr>
           <w:p>
             <w:pPr>
-              <w:jc w:val="center"/>
-              <w:rPr>
-                <w:rFonts w:asciiTheme="majorHAnsi" w:hAnsiTheme="majorHAnsi" w:cstheme="majorHAnsi"/>
-                <w:sz w:val="24"/>
-                <w:szCs w:val="24"/>
-              </w:rPr>
-            </w:pPr>
+              <w:pStyle w:val="a4"/>
+              <w:numPr>
+                <w:ilvl w:val="0"/>
+                <w:numId w:val="3"/>
+              </w:numPr>
+              <w:rPr>
+                <w:rFonts w:asciiTheme="majorHAnsi" w:hAnsiTheme="majorHAnsi" w:cstheme="majorHAnsi"/>
+                <w:sz w:val="24"/>
+                <w:szCs w:val="24"/>
+              </w:rPr>
+            </w:pPr>
+            <w:r>
+              <w:rPr>
+                <w:rFonts w:asciiTheme="majorHAnsi" w:hAnsiTheme="majorHAnsi" w:cstheme="majorHAnsi"/>
+                <w:sz w:val="24"/>
+                <w:szCs w:val="24"/>
+              </w:rPr>
+              <w:t xml:space="preserve">In the activity </w:t>
+            </w:r>
+            <w:r>
+              <w:rPr>
+                <w:rFonts w:asciiTheme="majorHAnsi" w:hAnsiTheme="majorHAnsi"/>
+                <w:sz w:val="24"/>
+                <w:szCs w:val="24"/>
+              </w:rPr>
+              <w:t>1 of Normal flow, if user select cancel order.</w:t>
+            </w:r>
+          </w:p>
+          <w:p>
+            <w:pPr>
+              <w:pStyle w:val="a4"/>
+              <w:numPr>
+                <w:ilvl w:val="1"/>
+                <w:numId w:val="3"/>
+              </w:numPr>
+              <w:rPr>
+                <w:rFonts w:asciiTheme="majorHAnsi" w:hAnsiTheme="majorHAnsi" w:cstheme="majorHAnsi"/>
+                <w:sz w:val="24"/>
+                <w:szCs w:val="24"/>
+              </w:rPr>
+            </w:pPr>
+            <w:r>
+              <w:rPr>
+                <w:rFonts w:asciiTheme="majorHAnsi" w:hAnsiTheme="majorHAnsi"/>
+                <w:sz w:val="24"/>
+                <w:szCs w:val="24"/>
+              </w:rPr>
+              <w:t>System will ask user to confirm cancel request.</w:t>
+            </w:r>
+          </w:p>
+          <w:p>
+            <w:pPr>
+              <w:pStyle w:val="a4"/>
+              <w:numPr>
+                <w:ilvl w:val="1"/>
+                <w:numId w:val="3"/>
+              </w:numPr>
+              <w:rPr>
+                <w:rFonts w:asciiTheme="majorHAnsi" w:hAnsiTheme="majorHAnsi" w:cstheme="majorHAnsi"/>
+                <w:sz w:val="24"/>
+                <w:szCs w:val="24"/>
+              </w:rPr>
+            </w:pPr>
+            <w:r>
+              <w:rPr>
+                <w:rFonts w:asciiTheme="majorHAnsi" w:hAnsiTheme="majorHAnsi"/>
+                <w:sz w:val="24"/>
+                <w:szCs w:val="24"/>
+              </w:rPr>
+              <w:t>User select confirm cancel request.</w:t>
+            </w:r>
+          </w:p>
+          <w:p>
+            <w:pPr>
+              <w:pStyle w:val="a4"/>
+              <w:numPr>
+                <w:ilvl w:val="1"/>
+                <w:numId w:val="3"/>
+              </w:numPr>
+              <w:rPr>
+                <w:rFonts w:asciiTheme="majorHAnsi" w:hAnsiTheme="majorHAnsi" w:cstheme="majorHAnsi"/>
+                <w:sz w:val="24"/>
+                <w:szCs w:val="24"/>
+              </w:rPr>
+            </w:pPr>
+            <w:r>
+              <w:rPr>
+                <w:rFonts w:asciiTheme="majorHAnsi" w:hAnsiTheme="majorHAnsi"/>
+                <w:sz w:val="24"/>
+                <w:szCs w:val="24"/>
+              </w:rPr>
+              <w:t>System delete that requesting order in requesting order list.</w:t>
+            </w:r>
+          </w:p>
+          <w:p>
+            <w:pPr>
+              <w:pStyle w:val="a4"/>
+              <w:numPr>
+                <w:ilvl w:val="1"/>
+                <w:numId w:val="3"/>
+              </w:numPr>
+              <w:rPr>
+                <w:rFonts w:asciiTheme="majorHAnsi" w:hAnsiTheme="majorHAnsi" w:cstheme="majorHAnsi"/>
+                <w:sz w:val="24"/>
+                <w:szCs w:val="24"/>
+              </w:rPr>
+            </w:pPr>
+            <w:r>
+              <w:rPr>
+                <w:rFonts w:asciiTheme="majorHAnsi" w:hAnsiTheme="majorHAnsi"/>
+                <w:sz w:val="24"/>
+                <w:szCs w:val="24"/>
+              </w:rPr>
+              <w:t>System send the data to cashier.</w:t>
+            </w:r>
+          </w:p>
+          <w:p>
+            <w:pPr>
+              <w:pStyle w:val="a4"/>
+              <w:numPr>
+                <w:ilvl w:val="1"/>
+                <w:numId w:val="3"/>
+              </w:numPr>
+              <w:rPr>
+                <w:rFonts w:asciiTheme="majorHAnsi" w:hAnsiTheme="majorHAnsi" w:cstheme="majorHAnsi"/>
+                <w:sz w:val="24"/>
+                <w:szCs w:val="24"/>
+              </w:rPr>
+            </w:pPr>
+            <w:r>
+              <w:rPr>
+                <w:rFonts w:asciiTheme="majorHAnsi" w:hAnsiTheme="majorHAnsi"/>
+                <w:sz w:val="24"/>
+                <w:szCs w:val="24"/>
+              </w:rPr>
+              <w:t>System provide requesting order page to user.</w:t>
+            </w:r>
+          </w:p>
+          <w:p>
+            <w:pPr>
+              <w:pStyle w:val="a4"/>
+              <w:numPr>
+                <w:ilvl w:val="0"/>
+                <w:numId w:val="3"/>
+              </w:numPr>
+              <w:rPr>
+                <w:rFonts w:asciiTheme="majorHAnsi" w:hAnsiTheme="majorHAnsi" w:cstheme="majorHAnsi"/>
+                <w:sz w:val="24"/>
+                <w:szCs w:val="24"/>
+              </w:rPr>
+            </w:pPr>
+            <w:r>
+              <w:rPr>
+                <w:rFonts w:asciiTheme="majorHAnsi" w:hAnsiTheme="majorHAnsi" w:cstheme="majorHAnsi"/>
+                <w:sz w:val="24"/>
+                <w:szCs w:val="24"/>
+              </w:rPr>
+              <w:t>In the activity 1.2. of alternative flow, if user select cancel to cancel request.</w:t>
+            </w:r>
+          </w:p>
+          <w:p>
+            <w:pPr>
+              <w:pStyle w:val="a4"/>
+              <w:numPr>
+                <w:ilvl w:val="1"/>
+                <w:numId w:val="3"/>
+              </w:numPr>
+              <w:rPr>
+                <w:rFonts w:asciiTheme="majorHAnsi" w:hAnsiTheme="majorHAnsi" w:cstheme="majorHAnsi"/>
+                <w:sz w:val="24"/>
+                <w:szCs w:val="24"/>
+              </w:rPr>
+            </w:pPr>
+            <w:r>
+              <w:rPr>
+                <w:rFonts w:asciiTheme="majorHAnsi" w:hAnsiTheme="majorHAnsi" w:cstheme="majorHAnsi"/>
+                <w:sz w:val="24"/>
+                <w:szCs w:val="24"/>
+              </w:rPr>
+              <w:t>System provide requesting order to the user.</w:t>
+            </w:r>
           </w:p>
         </w:tc>
       </w:tr>
@@ -827,13 +1041,20 @@
           </w:tcPr>
           <w:p>
             <w:pPr>
-              <w:jc w:val="center"/>
-              <w:rPr>
-                <w:rFonts w:asciiTheme="majorHAnsi" w:hAnsiTheme="majorHAnsi" w:cstheme="majorHAnsi"/>
-                <w:sz w:val="24"/>
-                <w:szCs w:val="24"/>
-              </w:rPr>
-            </w:pPr>
+              <w:rPr>
+                <w:rFonts w:asciiTheme="majorHAnsi" w:hAnsiTheme="majorHAnsi" w:cstheme="majorHAnsi"/>
+                <w:sz w:val="24"/>
+                <w:szCs w:val="24"/>
+              </w:rPr>
+            </w:pPr>
+            <w:r>
+              <w:rPr>
+                <w:rFonts w:asciiTheme="majorHAnsi" w:hAnsiTheme="majorHAnsi" w:cstheme="majorHAnsi"/>
+                <w:sz w:val="24"/>
+                <w:szCs w:val="24"/>
+              </w:rPr>
+              <w:t>-</w:t>
+            </w:r>
           </w:p>
         </w:tc>
       </w:tr>
@@ -869,13 +1090,49 @@
           </w:tcPr>
           <w:p>
             <w:pPr>
-              <w:jc w:val="center"/>
-              <w:rPr>
-                <w:rFonts w:asciiTheme="majorHAnsi" w:hAnsiTheme="majorHAnsi" w:cstheme="majorHAnsi"/>
-                <w:sz w:val="24"/>
-                <w:szCs w:val="24"/>
-              </w:rPr>
-            </w:pPr>
+              <w:pStyle w:val="a4"/>
+              <w:numPr>
+                <w:ilvl w:val="0"/>
+                <w:numId w:val="5"/>
+              </w:numPr>
+              <w:rPr>
+                <w:rFonts w:asciiTheme="majorHAnsi" w:hAnsiTheme="majorHAnsi" w:cstheme="majorHAnsi"/>
+                <w:sz w:val="24"/>
+                <w:szCs w:val="24"/>
+              </w:rPr>
+            </w:pPr>
+            <w:r>
+              <w:rPr>
+                <w:rFonts w:asciiTheme="majorHAnsi" w:hAnsiTheme="majorHAnsi" w:cstheme="majorHAnsi"/>
+                <w:sz w:val="24"/>
+                <w:szCs w:val="24"/>
+              </w:rPr>
+              <w:t>There is at least one requesting order in the system.</w:t>
+            </w:r>
+          </w:p>
+          <w:p>
+            <w:pPr>
+              <w:pStyle w:val="a4"/>
+              <w:numPr>
+                <w:ilvl w:val="0"/>
+                <w:numId w:val="5"/>
+              </w:numPr>
+              <w:rPr>
+                <w:rFonts w:asciiTheme="majorHAnsi" w:hAnsiTheme="majorHAnsi" w:cstheme="majorHAnsi"/>
+                <w:sz w:val="24"/>
+                <w:szCs w:val="24"/>
+              </w:rPr>
+            </w:pPr>
+            <w:r>
+              <w:rPr>
+                <w:rFonts w:asciiTheme="majorHAnsi" w:hAnsiTheme="majorHAnsi" w:cstheme="majorHAnsi"/>
+                <w:sz w:val="24"/>
+                <w:szCs w:val="24"/>
+              </w:rPr>
+              <w:t>User understand English.</w:t>
+            </w:r>
+            <w:bookmarkStart w:id="0" w:name="_GoBack"/>
+            <w:bookmarkEnd w:id="0"/>
           </w:p>
         </w:tc>
       </w:tr>
@@ -903,6 +1160,216 @@
 <file path=word/numbering.xml><?xml version="1.0" encoding="utf-8"?>
 <w:numbering xmlns:wpc="http://schemas.microsoft.com/office/word/2010/wordprocessingCanvas" xmlns:cx="http://schemas.microsoft.com/office/drawing/2014/chartex" xmlns:cx1="http://schemas.microsoft.com/office/drawing/2015/9/8/chartex" xmlns:cx2="http://schemas.microsoft.com/office/drawing/2015/10/21/chartex" xmlns:cx3="http://schemas.microsoft.com/office/drawing/2016/5/9/chartex" xmlns:cx4="http://schemas.microsoft.com/office/drawing/2016/5/10/chartex" xmlns:cx5="http://schemas.microsoft.com/office/drawing/2016/5/11/chartex" xmlns:mc="http://schemas.openxmlformats.org/markup-compatibility/2006" xmlns:o="urn:schemas-microsoft-com:office:office" xmlns:r="http://schemas.openxmlformats.org/officeDocument/2006/relationships" xmlns:m="http://schemas.openxmlformats.org/officeDocument/2006/math" xmlns:v="urn:schemas-microsoft-com:vml" xmlns:wp14="http://schemas.microsoft.com/office/word/2010/wordprocessingDrawing" xmlns:wp="http://schemas.openxmlformats.org/drawingml/2006/wordprocessingDrawing" xmlns:w10="urn:schemas-microsoft-com:office:word" xmlns:w="http://schemas.openxmlformats.org/wordprocessingml/2006/main" xmlns:w14="http://schemas.microsoft.com/office/word/2010/wordml" xmlns:w15="http://schemas.microsoft.com/office/word/2012/wordml" xmlns:w16se="http://schemas.microsoft.com/office/word/2015/wordml/symex" xmlns:wpg="http://schemas.microsoft.com/office/word/2010/wordprocessingGroup" xmlns:wpi="http://schemas.microsoft.com/office/word/2010/wordprocessingInk" xmlns:wne="http://schemas.microsoft.com/office/word/2006/wordml" xmlns:wps="http://schemas.microsoft.com/office/word/2010/wordprocessingShape" mc:Ignorable="w14 w15 w16se wp14">
   <w:abstractNum w:abstractNumId="0" w15:restartNumberingAfterBreak="0">
+    <w:nsid w:val="156A2D6A"/>
+    <w:multiLevelType w:val="hybridMultilevel"/>
+    <w:tmpl w:val="43C07F96"/>
+    <w:lvl w:ilvl="0" w:tplc="0409000F">
+      <w:start w:val="1"/>
+      <w:numFmt w:val="decimal"/>
+      <w:lvlText w:val="%1."/>
+      <w:lvlJc w:val="left"/>
+      <w:pPr>
+        <w:ind w:left="720" w:hanging="360"/>
+      </w:pPr>
+      <w:rPr>
+        <w:rFonts w:hint="default"/>
+      </w:rPr>
+    </w:lvl>
+    <w:lvl w:ilvl="1" w:tplc="04090019" w:tentative="1">
+      <w:start w:val="1"/>
+      <w:numFmt w:val="lowerLetter"/>
+      <w:lvlText w:val="%2."/>
+      <w:lvlJc w:val="left"/>
+      <w:pPr>
+        <w:ind w:left="1440" w:hanging="360"/>
+      </w:pPr>
+    </w:lvl>
+    <w:lvl w:ilvl="2" w:tplc="0409001B" w:tentative="1">
+      <w:start w:val="1"/>
+      <w:numFmt w:val="lowerRoman"/>
+      <w:lvlText w:val="%3."/>
+      <w:lvlJc w:val="right"/>
+      <w:pPr>
+        <w:ind w:left="2160" w:hanging="180"/>
+      </w:pPr>
+    </w:lvl>
+    <w:lvl w:ilvl="3" w:tplc="0409000F" w:tentative="1">
+      <w:start w:val="1"/>
+      <w:numFmt w:val="decimal"/>
+      <w:lvlText w:val="%4."/>
+      <w:lvlJc w:val="left"/>
+      <w:pPr>
+        <w:ind w:left="2880" w:hanging="360"/>
+      </w:pPr>
+    </w:lvl>
+    <w:lvl w:ilvl="4" w:tplc="04090019" w:tentative="1">
+      <w:start w:val="1"/>
+      <w:numFmt w:val="lowerLetter"/>
+      <w:lvlText w:val="%5."/>
+      <w:lvlJc w:val="left"/>
+      <w:pPr>
+        <w:ind w:left="3600" w:hanging="360"/>
+      </w:pPr>
+    </w:lvl>
+    <w:lvl w:ilvl="5" w:tplc="0409001B" w:tentative="1">
+      <w:start w:val="1"/>
+      <w:numFmt w:val="lowerRoman"/>
+      <w:lvlText w:val="%6."/>
+      <w:lvlJc w:val="right"/>
+      <w:pPr>
+        <w:ind w:left="4320" w:hanging="180"/>
+      </w:pPr>
+    </w:lvl>
+    <w:lvl w:ilvl="6" w:tplc="0409000F" w:tentative="1">
+      <w:start w:val="1"/>
+      <w:numFmt w:val="decimal"/>
+      <w:lvlText w:val="%7."/>
+      <w:lvlJc w:val="left"/>
+      <w:pPr>
+        <w:ind w:left="5040" w:hanging="360"/>
+      </w:pPr>
+    </w:lvl>
+    <w:lvl w:ilvl="7" w:tplc="04090019" w:tentative="1">
+      <w:start w:val="1"/>
+      <w:numFmt w:val="lowerLetter"/>
+      <w:lvlText w:val="%8."/>
+      <w:lvlJc w:val="left"/>
+      <w:pPr>
+        <w:ind w:left="5760" w:hanging="360"/>
+      </w:pPr>
+    </w:lvl>
+    <w:lvl w:ilvl="8" w:tplc="0409001B" w:tentative="1">
+      <w:start w:val="1"/>
+      <w:numFmt w:val="lowerRoman"/>
+      <w:lvlText w:val="%9."/>
+      <w:lvlJc w:val="right"/>
+      <w:pPr>
+        <w:ind w:left="6480" w:hanging="180"/>
+      </w:pPr>
+    </w:lvl>
+  </w:abstractNum>
+  <w:abstractNum w:abstractNumId="1" w15:restartNumberingAfterBreak="0">
+    <w:nsid w:val="3A82439E"/>
+    <w:multiLevelType w:val="multilevel"/>
+    <w:tmpl w:val="16BCA74A"/>
+    <w:lvl w:ilvl="0">
+      <w:start w:val="1"/>
+      <w:numFmt w:val="decimal"/>
+      <w:lvlText w:val="%1."/>
+      <w:lvlJc w:val="left"/>
+      <w:pPr>
+        <w:ind w:left="720" w:hanging="360"/>
+      </w:pPr>
+      <w:rPr>
+        <w:rFonts w:hint="default"/>
+      </w:rPr>
+    </w:lvl>
+    <w:lvl w:ilvl="1">
+      <w:start w:val="1"/>
+      <w:numFmt w:val="decimal"/>
+      <w:isLgl/>
+      <w:lvlText w:val="%1.%2."/>
+      <w:lvlJc w:val="left"/>
+      <w:pPr>
+        <w:ind w:left="1080" w:hanging="360"/>
+      </w:pPr>
+      <w:rPr>
+        <w:rFonts w:cstheme="minorBidi" w:hint="default"/>
+      </w:rPr>
+    </w:lvl>
+    <w:lvl w:ilvl="2">
+      <w:start w:val="1"/>
+      <w:numFmt w:val="decimal"/>
+      <w:isLgl/>
+      <w:lvlText w:val="%1.%2.%3."/>
+      <w:lvlJc w:val="left"/>
+      <w:pPr>
+        <w:ind w:left="1800" w:hanging="720"/>
+      </w:pPr>
+      <w:rPr>
+        <w:rFonts w:cstheme="minorBidi" w:hint="default"/>
+      </w:rPr>
+    </w:lvl>
+    <w:lvl w:ilvl="3">
+      <w:start w:val="1"/>
+      <w:numFmt w:val="decimal"/>
+      <w:isLgl/>
+      <w:lvlText w:val="%1.%2.%3.%4."/>
+      <w:lvlJc w:val="left"/>
+      <w:pPr>
+        <w:ind w:left="2160" w:hanging="720"/>
+      </w:pPr>
+      <w:rPr>
+        <w:rFonts w:cstheme="minorBidi" w:hint="default"/>
+      </w:rPr>
+    </w:lvl>
+    <w:lvl w:ilvl="4">
+      <w:start w:val="1"/>
+      <w:numFmt w:val="decimal"/>
+      <w:isLgl/>
+      <w:lvlText w:val="%1.%2.%3.%4.%5."/>
+      <w:lvlJc w:val="left"/>
+      <w:pPr>
+        <w:ind w:left="2880" w:hanging="1080"/>
+      </w:pPr>
+      <w:rPr>
+        <w:rFonts w:cstheme="minorBidi" w:hint="default"/>
+      </w:rPr>
+    </w:lvl>
+    <w:lvl w:ilvl="5">
+      <w:start w:val="1"/>
+      <w:numFmt w:val="decimal"/>
+      <w:isLgl/>
+      <w:lvlText w:val="%1.%2.%3.%4.%5.%6."/>
+      <w:lvlJc w:val="left"/>
+      <w:pPr>
+        <w:ind w:left="3240" w:hanging="1080"/>
+      </w:pPr>
+      <w:rPr>
+        <w:rFonts w:cstheme="minorBidi" w:hint="default"/>
+      </w:rPr>
+    </w:lvl>
+    <w:lvl w:ilvl="6">
+      <w:start w:val="1"/>
+      <w:numFmt w:val="decimal"/>
+      <w:isLgl/>
+      <w:lvlText w:val="%1.%2.%3.%4.%5.%6.%7."/>
+      <w:lvlJc w:val="left"/>
+      <w:pPr>
+        <w:ind w:left="3960" w:hanging="1440"/>
+      </w:pPr>
+      <w:rPr>
+        <w:rFonts w:cstheme="minorBidi" w:hint="default"/>
+      </w:rPr>
+    </w:lvl>
+    <w:lvl w:ilvl="7">
+      <w:start w:val="1"/>
+      <w:numFmt w:val="decimal"/>
+      <w:isLgl/>
+      <w:lvlText w:val="%1.%2.%3.%4.%5.%6.%7.%8."/>
+      <w:lvlJc w:val="left"/>
+      <w:pPr>
+        <w:ind w:left="4320" w:hanging="1440"/>
+      </w:pPr>
+      <w:rPr>
+        <w:rFonts w:cstheme="minorBidi" w:hint="default"/>
+      </w:rPr>
+    </w:lvl>
+    <w:lvl w:ilvl="8">
+      <w:start w:val="1"/>
+      <w:numFmt w:val="decimal"/>
+      <w:isLgl/>
+      <w:lvlText w:val="%1.%2.%3.%4.%5.%6.%7.%8.%9."/>
+      <w:lvlJc w:val="left"/>
+      <w:pPr>
+        <w:ind w:left="5040" w:hanging="1800"/>
+      </w:pPr>
+      <w:rPr>
+        <w:rFonts w:cstheme="minorBidi" w:hint="default"/>
+      </w:rPr>
+    </w:lvl>
+  </w:abstractNum>
+  <w:abstractNum w:abstractNumId="2" w15:restartNumberingAfterBreak="0">
     <w:nsid w:val="54CA1E76"/>
     <w:multiLevelType w:val="hybridMultilevel"/>
     <w:tmpl w:val="11761BEA"/>
@@ -991,8 +1458,198 @@
       </w:pPr>
     </w:lvl>
   </w:abstractNum>
+  <w:abstractNum w:abstractNumId="3" w15:restartNumberingAfterBreak="0">
+    <w:nsid w:val="5D3B7549"/>
+    <w:multiLevelType w:val="hybridMultilevel"/>
+    <w:tmpl w:val="54F49CD4"/>
+    <w:lvl w:ilvl="0" w:tplc="0409000F">
+      <w:start w:val="1"/>
+      <w:numFmt w:val="decimal"/>
+      <w:lvlText w:val="%1."/>
+      <w:lvlJc w:val="left"/>
+      <w:pPr>
+        <w:ind w:left="720" w:hanging="360"/>
+      </w:pPr>
+      <w:rPr>
+        <w:rFonts w:hint="default"/>
+      </w:rPr>
+    </w:lvl>
+    <w:lvl w:ilvl="1" w:tplc="04090019" w:tentative="1">
+      <w:start w:val="1"/>
+      <w:numFmt w:val="lowerLetter"/>
+      <w:lvlText w:val="%2."/>
+      <w:lvlJc w:val="left"/>
+      <w:pPr>
+        <w:ind w:left="1440" w:hanging="360"/>
+      </w:pPr>
+    </w:lvl>
+    <w:lvl w:ilvl="2" w:tplc="0409001B" w:tentative="1">
+      <w:start w:val="1"/>
+      <w:numFmt w:val="lowerRoman"/>
+      <w:lvlText w:val="%3."/>
+      <w:lvlJc w:val="right"/>
+      <w:pPr>
+        <w:ind w:left="2160" w:hanging="180"/>
+      </w:pPr>
+    </w:lvl>
+    <w:lvl w:ilvl="3" w:tplc="0409000F" w:tentative="1">
+      <w:start w:val="1"/>
+      <w:numFmt w:val="decimal"/>
+      <w:lvlText w:val="%4."/>
+      <w:lvlJc w:val="left"/>
+      <w:pPr>
+        <w:ind w:left="2880" w:hanging="360"/>
+      </w:pPr>
+    </w:lvl>
+    <w:lvl w:ilvl="4" w:tplc="04090019" w:tentative="1">
+      <w:start w:val="1"/>
+      <w:numFmt w:val="lowerLetter"/>
+      <w:lvlText w:val="%5."/>
+      <w:lvlJc w:val="left"/>
+      <w:pPr>
+        <w:ind w:left="3600" w:hanging="360"/>
+      </w:pPr>
+    </w:lvl>
+    <w:lvl w:ilvl="5" w:tplc="0409001B" w:tentative="1">
+      <w:start w:val="1"/>
+      <w:numFmt w:val="lowerRoman"/>
+      <w:lvlText w:val="%6."/>
+      <w:lvlJc w:val="right"/>
+      <w:pPr>
+        <w:ind w:left="4320" w:hanging="180"/>
+      </w:pPr>
+    </w:lvl>
+    <w:lvl w:ilvl="6" w:tplc="0409000F" w:tentative="1">
+      <w:start w:val="1"/>
+      <w:numFmt w:val="decimal"/>
+      <w:lvlText w:val="%7."/>
+      <w:lvlJc w:val="left"/>
+      <w:pPr>
+        <w:ind w:left="5040" w:hanging="360"/>
+      </w:pPr>
+    </w:lvl>
+    <w:lvl w:ilvl="7" w:tplc="04090019" w:tentative="1">
+      <w:start w:val="1"/>
+      <w:numFmt w:val="lowerLetter"/>
+      <w:lvlText w:val="%8."/>
+      <w:lvlJc w:val="left"/>
+      <w:pPr>
+        <w:ind w:left="5760" w:hanging="360"/>
+      </w:pPr>
+    </w:lvl>
+    <w:lvl w:ilvl="8" w:tplc="0409001B" w:tentative="1">
+      <w:start w:val="1"/>
+      <w:numFmt w:val="lowerRoman"/>
+      <w:lvlText w:val="%9."/>
+      <w:lvlJc w:val="right"/>
+      <w:pPr>
+        <w:ind w:left="6480" w:hanging="180"/>
+      </w:pPr>
+    </w:lvl>
+  </w:abstractNum>
+  <w:abstractNum w:abstractNumId="4" w15:restartNumberingAfterBreak="0">
+    <w:nsid w:val="643C110E"/>
+    <w:multiLevelType w:val="hybridMultilevel"/>
+    <w:tmpl w:val="20D4D33A"/>
+    <w:lvl w:ilvl="0" w:tplc="0409000F">
+      <w:start w:val="1"/>
+      <w:numFmt w:val="decimal"/>
+      <w:lvlText w:val="%1."/>
+      <w:lvlJc w:val="left"/>
+      <w:pPr>
+        <w:ind w:left="720" w:hanging="360"/>
+      </w:pPr>
+      <w:rPr>
+        <w:rFonts w:hint="default"/>
+      </w:rPr>
+    </w:lvl>
+    <w:lvl w:ilvl="1" w:tplc="04090019" w:tentative="1">
+      <w:start w:val="1"/>
+      <w:numFmt w:val="lowerLetter"/>
+      <w:lvlText w:val="%2."/>
+      <w:lvlJc w:val="left"/>
+      <w:pPr>
+        <w:ind w:left="1440" w:hanging="360"/>
+      </w:pPr>
+    </w:lvl>
+    <w:lvl w:ilvl="2" w:tplc="0409001B" w:tentative="1">
+      <w:start w:val="1"/>
+      <w:numFmt w:val="lowerRoman"/>
+      <w:lvlText w:val="%3."/>
+      <w:lvlJc w:val="right"/>
+      <w:pPr>
+        <w:ind w:left="2160" w:hanging="180"/>
+      </w:pPr>
+    </w:lvl>
+    <w:lvl w:ilvl="3" w:tplc="0409000F" w:tentative="1">
+      <w:start w:val="1"/>
+      <w:numFmt w:val="decimal"/>
+      <w:lvlText w:val="%4."/>
+      <w:lvlJc w:val="left"/>
+      <w:pPr>
+        <w:ind w:left="2880" w:hanging="360"/>
+      </w:pPr>
+    </w:lvl>
+    <w:lvl w:ilvl="4" w:tplc="04090019" w:tentative="1">
+      <w:start w:val="1"/>
+      <w:numFmt w:val="lowerLetter"/>
+      <w:lvlText w:val="%5."/>
+      <w:lvlJc w:val="left"/>
+      <w:pPr>
+        <w:ind w:left="3600" w:hanging="360"/>
+      </w:pPr>
+    </w:lvl>
+    <w:lvl w:ilvl="5" w:tplc="0409001B" w:tentative="1">
+      <w:start w:val="1"/>
+      <w:numFmt w:val="lowerRoman"/>
+      <w:lvlText w:val="%6."/>
+      <w:lvlJc w:val="right"/>
+      <w:pPr>
+        <w:ind w:left="4320" w:hanging="180"/>
+      </w:pPr>
+    </w:lvl>
+    <w:lvl w:ilvl="6" w:tplc="0409000F" w:tentative="1">
+      <w:start w:val="1"/>
+      <w:numFmt w:val="decimal"/>
+      <w:lvlText w:val="%7."/>
+      <w:lvlJc w:val="left"/>
+      <w:pPr>
+        <w:ind w:left="5040" w:hanging="360"/>
+      </w:pPr>
+    </w:lvl>
+    <w:lvl w:ilvl="7" w:tplc="04090019" w:tentative="1">
+      <w:start w:val="1"/>
+      <w:numFmt w:val="lowerLetter"/>
+      <w:lvlText w:val="%8."/>
+      <w:lvlJc w:val="left"/>
+      <w:pPr>
+        <w:ind w:left="5760" w:hanging="360"/>
+      </w:pPr>
+    </w:lvl>
+    <w:lvl w:ilvl="8" w:tplc="0409001B" w:tentative="1">
+      <w:start w:val="1"/>
+      <w:numFmt w:val="lowerRoman"/>
+      <w:lvlText w:val="%9."/>
+      <w:lvlJc w:val="right"/>
+      <w:pPr>
+        <w:ind w:left="6480" w:hanging="180"/>
+      </w:pPr>
+    </w:lvl>
+  </w:abstractNum>
   <w:num w:numId="1">
+    <w:abstractNumId w:val="2"/>
+  </w:num>
+  <w:num w:numId="2">
     <w:abstractNumId w:val="0"/>
+  </w:num>
+  <w:num w:numId="3">
+    <w:abstractNumId w:val="1"/>
+  </w:num>
+  <w:num w:numId="4">
+    <w:abstractNumId w:val="4"/>
+  </w:num>
+  <w:num w:numId="5">
+    <w:abstractNumId w:val="3"/>
   </w:num>
 </w:numbering>
 </file>

</xml_diff>